<commit_message>
Changes made to code and Summary
</commit_message>
<xml_diff>
--- a/Project ETAV Summary.docx
+++ b/Project ETAV Summary.docx
@@ -65,11 +65,7 @@
     </w:p>
     <w:p>
       <w:pPr>
-        <w:pStyle w:val="ListParagraph"/>
-        <w:numPr>
-          <w:ilvl w:val="0"/>
-          <w:numId w:val="1"/>
-        </w:numPr>
+        <w:ind w:firstLine="720"/>
         <w:rPr>
           <w:rFonts w:ascii="Times New Roman" w:hAnsi="Times New Roman" w:cs="Times New Roman"/>
           <w:sz w:val="28"/>
@@ -92,7 +88,6 @@
         </w:rPr>
         <w:t xml:space="preserve">called </w:t>
       </w:r>
-      <w:proofErr w:type="spellStart"/>
       <w:r>
         <w:rPr>
           <w:rFonts w:ascii="Times New Roman" w:hAnsi="Times New Roman" w:cs="Times New Roman"/>
@@ -101,34 +96,15 @@
           <w:sz w:val="28"/>
           <w:szCs w:val="28"/>
         </w:rPr>
-        <w:t>Crossfit</w:t>
-      </w:r>
-      <w:proofErr w:type="spellEnd"/>
-      <w:r>
-        <w:rPr>
-          <w:rFonts w:ascii="Times New Roman" w:hAnsi="Times New Roman" w:cs="Times New Roman"/>
-          <w:i/>
-          <w:iCs/>
-          <w:sz w:val="28"/>
-          <w:szCs w:val="28"/>
-        </w:rPr>
-        <w:t xml:space="preserve"> Athletes</w:t>
-      </w:r>
-      <w:r>
-        <w:rPr>
-          <w:rFonts w:ascii="Times New Roman" w:hAnsi="Times New Roman" w:cs="Times New Roman"/>
-          <w:sz w:val="28"/>
-          <w:szCs w:val="28"/>
-        </w:rPr>
-        <w:t>.</w:t>
-      </w:r>
-      <w:r>
-        <w:rPr>
-          <w:rFonts w:ascii="Times New Roman" w:hAnsi="Times New Roman" w:cs="Times New Roman"/>
-          <w:sz w:val="28"/>
-          <w:szCs w:val="28"/>
-        </w:rPr>
-        <w:t xml:space="preserve"> </w:t>
+        <w:t>Crossfit Athletes</w:t>
+      </w:r>
+      <w:r>
+        <w:rPr>
+          <w:rFonts w:ascii="Times New Roman" w:hAnsi="Times New Roman" w:cs="Times New Roman"/>
+          <w:sz w:val="28"/>
+          <w:szCs w:val="28"/>
+        </w:rPr>
+        <w:t xml:space="preserve">. </w:t>
       </w:r>
       <w:hyperlink r:id="rId5" w:history="1">
         <w:r>
@@ -165,6 +141,7 @@
     </w:p>
     <w:p>
       <w:pPr>
+        <w:ind w:firstLine="360"/>
         <w:rPr>
           <w:rFonts w:ascii="Times New Roman" w:hAnsi="Times New Roman" w:cs="Times New Roman"/>
           <w:sz w:val="28"/>
@@ -185,43 +162,7 @@
           <w:sz w:val="28"/>
           <w:szCs w:val="28"/>
         </w:rPr>
-        <w:t xml:space="preserve">, then imported the libraries I would be using, such as </w:t>
-      </w:r>
-      <w:proofErr w:type="spellStart"/>
-      <w:r>
-        <w:rPr>
-          <w:rFonts w:ascii="Times New Roman" w:hAnsi="Times New Roman" w:cs="Times New Roman"/>
-          <w:sz w:val="28"/>
-          <w:szCs w:val="28"/>
-        </w:rPr>
-        <w:t>numpy</w:t>
-      </w:r>
-      <w:proofErr w:type="spellEnd"/>
-      <w:r>
-        <w:rPr>
-          <w:rFonts w:ascii="Times New Roman" w:hAnsi="Times New Roman" w:cs="Times New Roman"/>
-          <w:sz w:val="28"/>
-          <w:szCs w:val="28"/>
-        </w:rPr>
-        <w:t xml:space="preserve">, panda, and </w:t>
-      </w:r>
-      <w:proofErr w:type="spellStart"/>
-      <w:r>
-        <w:rPr>
-          <w:rFonts w:ascii="Times New Roman" w:hAnsi="Times New Roman" w:cs="Times New Roman"/>
-          <w:sz w:val="28"/>
-          <w:szCs w:val="28"/>
-        </w:rPr>
-        <w:t>pyplot</w:t>
-      </w:r>
-      <w:proofErr w:type="spellEnd"/>
-      <w:r>
-        <w:rPr>
-          <w:rFonts w:ascii="Times New Roman" w:hAnsi="Times New Roman" w:cs="Times New Roman"/>
-          <w:sz w:val="28"/>
-          <w:szCs w:val="28"/>
-        </w:rPr>
-        <w:t>. I started the process of creating code cells, each cell performing a specific task.</w:t>
+        <w:t>, then imported the libraries I would be using, such as numpy, panda, and pyplot. I started the process of creating code cells, each cell performing a specific task.</w:t>
       </w:r>
     </w:p>
     <w:p>
@@ -263,9 +204,9 @@
           <w:szCs w:val="28"/>
         </w:rPr>
         <w:drawing>
-          <wp:inline distT="0" distB="0" distL="0" distR="0" wp14:anchorId="3172BF74" wp14:editId="5E953A93">
-            <wp:extent cx="3057525" cy="962025"/>
-            <wp:effectExtent l="0" t="0" r="9525" b="9525"/>
+          <wp:inline distT="0" distB="0" distL="0" distR="0" wp14:anchorId="3172BF74" wp14:editId="632AC270">
+            <wp:extent cx="3467100" cy="919480"/>
+            <wp:effectExtent l="0" t="0" r="0" b="0"/>
             <wp:docPr id="1" name="Picture 1" descr="Text&#10;&#10;Description automatically generated"/>
             <wp:cNvGraphicFramePr>
               <a:graphicFrameLocks xmlns:a="http://schemas.openxmlformats.org/drawingml/2006/main" noChangeAspect="1"/>
@@ -295,7 +236,7 @@
                   <pic:spPr bwMode="auto">
                     <a:xfrm>
                       <a:off x="0" y="0"/>
-                      <a:ext cx="3057525" cy="962025"/>
+                      <a:ext cx="3472105" cy="920807"/>
                     </a:xfrm>
                     <a:prstGeom prst="rect">
                       <a:avLst/>
@@ -331,18 +272,8 @@
           <w:sz w:val="28"/>
           <w:szCs w:val="28"/>
         </w:rPr>
-        <w:t xml:space="preserve">One for reading the csv </w:t>
-      </w:r>
-      <w:proofErr w:type="gramStart"/>
-      <w:r>
-        <w:rPr>
-          <w:rFonts w:ascii="Times New Roman" w:hAnsi="Times New Roman" w:cs="Times New Roman"/>
-          <w:sz w:val="28"/>
-          <w:szCs w:val="28"/>
-        </w:rPr>
-        <w:t>file</w:t>
-      </w:r>
-      <w:proofErr w:type="gramEnd"/>
+        <w:t>One for reading the csv file</w:t>
+      </w:r>
     </w:p>
     <w:p>
       <w:pPr>
@@ -361,9 +292,9 @@
           <w:szCs w:val="28"/>
         </w:rPr>
         <w:drawing>
-          <wp:inline distT="0" distB="0" distL="0" distR="0" wp14:anchorId="60CEBED2" wp14:editId="0659E114">
-            <wp:extent cx="3295650" cy="733425"/>
-            <wp:effectExtent l="0" t="0" r="0" b="9525"/>
+          <wp:inline distT="0" distB="0" distL="0" distR="0" wp14:anchorId="60CEBED2" wp14:editId="1AC09B72">
+            <wp:extent cx="3486150" cy="675640"/>
+            <wp:effectExtent l="0" t="0" r="0" b="0"/>
             <wp:docPr id="2" name="Picture 2"/>
             <wp:cNvGraphicFramePr>
               <a:graphicFrameLocks xmlns:a="http://schemas.openxmlformats.org/drawingml/2006/main" noChangeAspect="1"/>
@@ -393,7 +324,7 @@
                   <pic:spPr bwMode="auto">
                     <a:xfrm>
                       <a:off x="0" y="0"/>
-                      <a:ext cx="3295650" cy="733425"/>
+                      <a:ext cx="3500366" cy="678395"/>
                     </a:xfrm>
                     <a:prstGeom prst="rect">
                       <a:avLst/>
@@ -429,25 +360,7 @@
           <w:sz w:val="28"/>
           <w:szCs w:val="28"/>
         </w:rPr>
-        <w:t xml:space="preserve">And one for each Dataset to be created and observed from the initial </w:t>
-      </w:r>
-      <w:proofErr w:type="spellStart"/>
-      <w:r>
-        <w:rPr>
-          <w:rFonts w:ascii="Times New Roman" w:hAnsi="Times New Roman" w:cs="Times New Roman"/>
-          <w:sz w:val="28"/>
-          <w:szCs w:val="28"/>
-        </w:rPr>
-        <w:t>finess_df</w:t>
-      </w:r>
-      <w:proofErr w:type="spellEnd"/>
-      <w:r>
-        <w:rPr>
-          <w:rFonts w:ascii="Times New Roman" w:hAnsi="Times New Roman" w:cs="Times New Roman"/>
-          <w:sz w:val="28"/>
-          <w:szCs w:val="28"/>
-        </w:rPr>
-        <w:t xml:space="preserve"> dataset.</w:t>
+        <w:t>And one for each Dataset to be created and observed from the initial finess_df dataset.</w:t>
       </w:r>
       <w:r>
         <w:rPr>
@@ -497,6 +410,7 @@
     </w:p>
     <w:p>
       <w:pPr>
+        <w:ind w:firstLine="720"/>
         <w:rPr>
           <w:rFonts w:ascii="Times New Roman" w:hAnsi="Times New Roman" w:cs="Times New Roman"/>
           <w:sz w:val="28"/>
@@ -526,24 +440,365 @@
           <w:sz w:val="28"/>
           <w:szCs w:val="28"/>
         </w:rPr>
-        <w:t>Some of the maximum limits were set by researching world records, since bad data is often outliers laying way beyond this.</w:t>
-      </w:r>
-    </w:p>
-    <w:p>
-      <w:pPr>
-        <w:rPr>
-          <w:rFonts w:ascii="Times New Roman" w:hAnsi="Times New Roman" w:cs="Times New Roman"/>
-          <w:sz w:val="28"/>
-          <w:szCs w:val="28"/>
-        </w:rPr>
-      </w:pPr>
-      <w:r>
-        <w:rPr>
-          <w:rFonts w:ascii="Times New Roman" w:hAnsi="Times New Roman" w:cs="Times New Roman"/>
-          <w:sz w:val="28"/>
-          <w:szCs w:val="28"/>
-        </w:rPr>
-        <w:t>It is also important to keep in mind that when data is collected there may be biases due to circumstances.</w:t>
+        <w:t>Some of the maximum limits were set by researching world records, since bad data is often outliers laying way beyond th</w:t>
+      </w:r>
+      <w:r>
+        <w:rPr>
+          <w:rFonts w:ascii="Times New Roman" w:hAnsi="Times New Roman" w:cs="Times New Roman"/>
+          <w:sz w:val="28"/>
+          <w:szCs w:val="28"/>
+        </w:rPr>
+        <w:t>ose records</w:t>
+      </w:r>
+      <w:r>
+        <w:rPr>
+          <w:rFonts w:ascii="Times New Roman" w:hAnsi="Times New Roman" w:cs="Times New Roman"/>
+          <w:sz w:val="28"/>
+          <w:szCs w:val="28"/>
+        </w:rPr>
+        <w:t>.</w:t>
+      </w:r>
+    </w:p>
+    <w:p>
+      <w:pPr>
+        <w:rPr>
+          <w:rFonts w:ascii="Times New Roman" w:hAnsi="Times New Roman" w:cs="Times New Roman"/>
+          <w:sz w:val="28"/>
+          <w:szCs w:val="28"/>
+        </w:rPr>
+      </w:pPr>
+      <w:r>
+        <w:rPr>
+          <w:rFonts w:ascii="Times New Roman" w:hAnsi="Times New Roman" w:cs="Times New Roman"/>
+          <w:sz w:val="28"/>
+          <w:szCs w:val="28"/>
+        </w:rPr>
+        <w:t>Something to note about the age comparisons:</w:t>
+      </w:r>
+    </w:p>
+    <w:p>
+      <w:pPr>
+        <w:pStyle w:val="ListParagraph"/>
+        <w:numPr>
+          <w:ilvl w:val="0"/>
+          <w:numId w:val="3"/>
+        </w:numPr>
+        <w:rPr>
+          <w:rFonts w:ascii="Times New Roman" w:hAnsi="Times New Roman" w:cs="Times New Roman"/>
+          <w:sz w:val="28"/>
+          <w:szCs w:val="28"/>
+        </w:rPr>
+      </w:pPr>
+      <w:r>
+        <w:rPr>
+          <w:rFonts w:ascii="Times New Roman" w:hAnsi="Times New Roman" w:cs="Times New Roman"/>
+          <w:sz w:val="28"/>
+          <w:szCs w:val="28"/>
+        </w:rPr>
+        <w:t xml:space="preserve">The charts show exactly what you might expect from intuition. Overall as age goes up, deadlift performance, 400m performance, and 5k performance goes down. </w:t>
+      </w:r>
+    </w:p>
+    <w:p>
+      <w:pPr>
+        <w:pStyle w:val="ListParagraph"/>
+        <w:numPr>
+          <w:ilvl w:val="0"/>
+          <w:numId w:val="3"/>
+        </w:numPr>
+        <w:rPr>
+          <w:rFonts w:ascii="Times New Roman" w:hAnsi="Times New Roman" w:cs="Times New Roman"/>
+          <w:sz w:val="28"/>
+          <w:szCs w:val="28"/>
+        </w:rPr>
+      </w:pPr>
+      <w:r>
+        <w:rPr>
+          <w:rFonts w:ascii="Times New Roman" w:hAnsi="Times New Roman" w:cs="Times New Roman"/>
+          <w:sz w:val="28"/>
+          <w:szCs w:val="28"/>
+        </w:rPr>
+        <w:t>As age goes up, the overall weight of an individual goes up.</w:t>
+      </w:r>
+    </w:p>
+    <w:p>
+      <w:pPr>
+        <w:rPr>
+          <w:rFonts w:ascii="Times New Roman" w:hAnsi="Times New Roman" w:cs="Times New Roman"/>
+          <w:sz w:val="28"/>
+          <w:szCs w:val="28"/>
+        </w:rPr>
+      </w:pPr>
+    </w:p>
+    <w:p>
+      <w:pPr>
+        <w:pStyle w:val="ListParagraph"/>
+        <w:rPr>
+          <w:rFonts w:ascii="Times New Roman" w:hAnsi="Times New Roman" w:cs="Times New Roman"/>
+          <w:sz w:val="24"/>
+          <w:szCs w:val="24"/>
+        </w:rPr>
+      </w:pPr>
+    </w:p>
+    <w:p>
+      <w:pPr>
+        <w:pStyle w:val="ListParagraph"/>
+        <w:rPr>
+          <w:rFonts w:ascii="Times New Roman" w:hAnsi="Times New Roman" w:cs="Times New Roman"/>
+          <w:sz w:val="24"/>
+          <w:szCs w:val="24"/>
+        </w:rPr>
+      </w:pPr>
+    </w:p>
+    <w:p>
+      <w:pPr>
+        <w:rPr>
+          <w:rFonts w:ascii="Times New Roman" w:hAnsi="Times New Roman" w:cs="Times New Roman"/>
+          <w:sz w:val="28"/>
+          <w:szCs w:val="28"/>
+        </w:rPr>
+      </w:pPr>
+      <w:r>
+        <w:rPr>
+          <w:rFonts w:ascii="Times New Roman" w:hAnsi="Times New Roman" w:cs="Times New Roman"/>
+          <w:b/>
+          <w:bCs/>
+          <w:sz w:val="28"/>
+          <w:szCs w:val="28"/>
+        </w:rPr>
+        <w:t>Visualize</w:t>
+      </w:r>
+    </w:p>
+    <w:p>
+      <w:pPr>
+        <w:rPr>
+          <w:rFonts w:ascii="Times New Roman" w:hAnsi="Times New Roman" w:cs="Times New Roman"/>
+          <w:sz w:val="28"/>
+          <w:szCs w:val="28"/>
+        </w:rPr>
+      </w:pPr>
+      <w:r>
+        <w:rPr>
+          <w:rFonts w:ascii="Times New Roman" w:hAnsi="Times New Roman" w:cs="Times New Roman"/>
+          <w:noProof/>
+          <w:sz w:val="28"/>
+          <w:szCs w:val="28"/>
+        </w:rPr>
+        <w:drawing>
+          <wp:inline distT="0" distB="0" distL="0" distR="0" wp14:anchorId="2CB668EB" wp14:editId="28719BBA">
+            <wp:extent cx="3105150" cy="2979420"/>
+            <wp:effectExtent l="0" t="0" r="0" b="0"/>
+            <wp:docPr id="3" name="Picture 3"/>
+            <wp:cNvGraphicFramePr>
+              <a:graphicFrameLocks xmlns:a="http://schemas.openxmlformats.org/drawingml/2006/main" noChangeAspect="1"/>
+            </wp:cNvGraphicFramePr>
+            <a:graphic xmlns:a="http://schemas.openxmlformats.org/drawingml/2006/main">
+              <a:graphicData uri="http://schemas.openxmlformats.org/drawingml/2006/picture">
+                <pic:pic xmlns:pic="http://schemas.openxmlformats.org/drawingml/2006/picture">
+                  <pic:nvPicPr>
+                    <pic:cNvPr id="0" name="Picture 1"/>
+                    <pic:cNvPicPr>
+                      <a:picLocks noChangeAspect="1" noChangeArrowheads="1"/>
+                    </pic:cNvPicPr>
+                  </pic:nvPicPr>
+                  <pic:blipFill>
+                    <a:blip r:embed="rId8">
+                      <a:extLst>
+                        <a:ext uri="{28A0092B-C50C-407E-A947-70E740481C1C}">
+                          <a14:useLocalDpi xmlns:a14="http://schemas.microsoft.com/office/drawing/2010/main" val="0"/>
+                        </a:ext>
+                      </a:extLst>
+                    </a:blip>
+                    <a:srcRect/>
+                    <a:stretch>
+                      <a:fillRect/>
+                    </a:stretch>
+                  </pic:blipFill>
+                  <pic:spPr bwMode="auto">
+                    <a:xfrm>
+                      <a:off x="0" y="0"/>
+                      <a:ext cx="3134163" cy="3007258"/>
+                    </a:xfrm>
+                    <a:prstGeom prst="rect">
+                      <a:avLst/>
+                    </a:prstGeom>
+                    <a:noFill/>
+                    <a:ln>
+                      <a:noFill/>
+                    </a:ln>
+                  </pic:spPr>
+                </pic:pic>
+              </a:graphicData>
+            </a:graphic>
+          </wp:inline>
+        </w:drawing>
+      </w:r>
+      <w:r>
+        <w:rPr>
+          <w:rFonts w:ascii="Times New Roman" w:hAnsi="Times New Roman" w:cs="Times New Roman"/>
+          <w:noProof/>
+          <w:sz w:val="28"/>
+          <w:szCs w:val="28"/>
+        </w:rPr>
+        <w:drawing>
+          <wp:inline distT="0" distB="0" distL="0" distR="0" wp14:anchorId="360064D5" wp14:editId="04658826">
+            <wp:extent cx="2838450" cy="2971165"/>
+            <wp:effectExtent l="0" t="0" r="0" b="635"/>
+            <wp:docPr id="5" name="Picture 5" descr="Chart, scatter chart&#10;&#10;Description automatically generated"/>
+            <wp:cNvGraphicFramePr>
+              <a:graphicFrameLocks xmlns:a="http://schemas.openxmlformats.org/drawingml/2006/main" noChangeAspect="1"/>
+            </wp:cNvGraphicFramePr>
+            <a:graphic xmlns:a="http://schemas.openxmlformats.org/drawingml/2006/main">
+              <a:graphicData uri="http://schemas.openxmlformats.org/drawingml/2006/picture">
+                <pic:pic xmlns:pic="http://schemas.openxmlformats.org/drawingml/2006/picture">
+                  <pic:nvPicPr>
+                    <pic:cNvPr id="5" name="Picture 5" descr="Chart, scatter chart&#10;&#10;Description automatically generated"/>
+                    <pic:cNvPicPr>
+                      <a:picLocks noChangeAspect="1" noChangeArrowheads="1"/>
+                    </pic:cNvPicPr>
+                  </pic:nvPicPr>
+                  <pic:blipFill>
+                    <a:blip r:embed="rId9">
+                      <a:extLst>
+                        <a:ext uri="{28A0092B-C50C-407E-A947-70E740481C1C}">
+                          <a14:useLocalDpi xmlns:a14="http://schemas.microsoft.com/office/drawing/2010/main" val="0"/>
+                        </a:ext>
+                      </a:extLst>
+                    </a:blip>
+                    <a:srcRect/>
+                    <a:stretch>
+                      <a:fillRect/>
+                    </a:stretch>
+                  </pic:blipFill>
+                  <pic:spPr bwMode="auto">
+                    <a:xfrm>
+                      <a:off x="0" y="0"/>
+                      <a:ext cx="2838450" cy="2971165"/>
+                    </a:xfrm>
+                    <a:prstGeom prst="rect">
+                      <a:avLst/>
+                    </a:prstGeom>
+                    <a:noFill/>
+                    <a:ln>
+                      <a:noFill/>
+                    </a:ln>
+                  </pic:spPr>
+                </pic:pic>
+              </a:graphicData>
+            </a:graphic>
+          </wp:inline>
+        </w:drawing>
+      </w:r>
+      <w:r>
+        <w:rPr>
+          <w:rFonts w:ascii="Times New Roman" w:hAnsi="Times New Roman" w:cs="Times New Roman"/>
+          <w:noProof/>
+          <w:sz w:val="28"/>
+          <w:szCs w:val="28"/>
+        </w:rPr>
+        <w:drawing>
+          <wp:inline distT="0" distB="0" distL="0" distR="0" wp14:anchorId="25A5E989" wp14:editId="1EEEFED1">
+            <wp:extent cx="3152775" cy="3152140"/>
+            <wp:effectExtent l="0" t="0" r="9525" b="0"/>
+            <wp:docPr id="4" name="Picture 4"/>
+            <wp:cNvGraphicFramePr>
+              <a:graphicFrameLocks xmlns:a="http://schemas.openxmlformats.org/drawingml/2006/main" noChangeAspect="1"/>
+            </wp:cNvGraphicFramePr>
+            <a:graphic xmlns:a="http://schemas.openxmlformats.org/drawingml/2006/main">
+              <a:graphicData uri="http://schemas.openxmlformats.org/drawingml/2006/picture">
+                <pic:pic xmlns:pic="http://schemas.openxmlformats.org/drawingml/2006/picture">
+                  <pic:nvPicPr>
+                    <pic:cNvPr id="0" name="Picture 2"/>
+                    <pic:cNvPicPr>
+                      <a:picLocks noChangeAspect="1" noChangeArrowheads="1"/>
+                    </pic:cNvPicPr>
+                  </pic:nvPicPr>
+                  <pic:blipFill>
+                    <a:blip r:embed="rId10">
+                      <a:extLst>
+                        <a:ext uri="{28A0092B-C50C-407E-A947-70E740481C1C}">
+                          <a14:useLocalDpi xmlns:a14="http://schemas.microsoft.com/office/drawing/2010/main" val="0"/>
+                        </a:ext>
+                      </a:extLst>
+                    </a:blip>
+                    <a:srcRect/>
+                    <a:stretch>
+                      <a:fillRect/>
+                    </a:stretch>
+                  </pic:blipFill>
+                  <pic:spPr bwMode="auto">
+                    <a:xfrm>
+                      <a:off x="0" y="0"/>
+                      <a:ext cx="3185124" cy="3184482"/>
+                    </a:xfrm>
+                    <a:prstGeom prst="rect">
+                      <a:avLst/>
+                    </a:prstGeom>
+                    <a:noFill/>
+                    <a:ln>
+                      <a:noFill/>
+                    </a:ln>
+                  </pic:spPr>
+                </pic:pic>
+              </a:graphicData>
+            </a:graphic>
+          </wp:inline>
+        </w:drawing>
+      </w:r>
+      <w:r>
+        <w:rPr>
+          <w:rFonts w:ascii="Times New Roman" w:hAnsi="Times New Roman" w:cs="Times New Roman"/>
+          <w:noProof/>
+          <w:sz w:val="28"/>
+          <w:szCs w:val="28"/>
+        </w:rPr>
+        <w:drawing>
+          <wp:inline distT="0" distB="0" distL="0" distR="0" wp14:anchorId="38B2B2EC" wp14:editId="33B34DB1">
+            <wp:extent cx="2781300" cy="3083560"/>
+            <wp:effectExtent l="0" t="0" r="0" b="2540"/>
+            <wp:docPr id="7" name="Picture 7" descr="Chart, scatter chart&#10;&#10;Description automatically generated"/>
+            <wp:cNvGraphicFramePr>
+              <a:graphicFrameLocks xmlns:a="http://schemas.openxmlformats.org/drawingml/2006/main" noChangeAspect="1"/>
+            </wp:cNvGraphicFramePr>
+            <a:graphic xmlns:a="http://schemas.openxmlformats.org/drawingml/2006/main">
+              <a:graphicData uri="http://schemas.openxmlformats.org/drawingml/2006/picture">
+                <pic:pic xmlns:pic="http://schemas.openxmlformats.org/drawingml/2006/picture">
+                  <pic:nvPicPr>
+                    <pic:cNvPr id="7" name="Picture 7" descr="Chart, scatter chart&#10;&#10;Description automatically generated"/>
+                    <pic:cNvPicPr>
+                      <a:picLocks noChangeAspect="1" noChangeArrowheads="1"/>
+                    </pic:cNvPicPr>
+                  </pic:nvPicPr>
+                  <pic:blipFill>
+                    <a:blip r:embed="rId11">
+                      <a:extLst>
+                        <a:ext uri="{28A0092B-C50C-407E-A947-70E740481C1C}">
+                          <a14:useLocalDpi xmlns:a14="http://schemas.microsoft.com/office/drawing/2010/main" val="0"/>
+                        </a:ext>
+                      </a:extLst>
+                    </a:blip>
+                    <a:srcRect/>
+                    <a:stretch>
+                      <a:fillRect/>
+                    </a:stretch>
+                  </pic:blipFill>
+                  <pic:spPr bwMode="auto">
+                    <a:xfrm>
+                      <a:off x="0" y="0"/>
+                      <a:ext cx="2781300" cy="3083560"/>
+                    </a:xfrm>
+                    <a:prstGeom prst="rect">
+                      <a:avLst/>
+                    </a:prstGeom>
+                    <a:noFill/>
+                    <a:ln>
+                      <a:noFill/>
+                    </a:ln>
+                  </pic:spPr>
+                </pic:pic>
+              </a:graphicData>
+            </a:graphic>
+          </wp:inline>
+        </w:drawing>
       </w:r>
     </w:p>
     <w:p>
@@ -681,6 +936,118 @@
     </w:lvl>
   </w:abstractNum>
   <w:abstractNum w:abstractNumId="1" w15:restartNumberingAfterBreak="0">
+    <w:nsid w:val="2A7573DC"/>
+    <w:multiLevelType w:val="hybridMultilevel"/>
+    <w:tmpl w:val="82624994"/>
+    <w:lvl w:ilvl="0" w:tplc="8A881F98">
+      <w:numFmt w:val="bullet"/>
+      <w:lvlText w:val="-"/>
+      <w:lvlJc w:val="left"/>
+      <w:pPr>
+        <w:ind w:left="720" w:hanging="360"/>
+      </w:pPr>
+      <w:rPr>
+        <w:rFonts w:ascii="Times New Roman" w:eastAsiaTheme="minorHAnsi" w:hAnsi="Times New Roman" w:cs="Times New Roman" w:hint="default"/>
+      </w:rPr>
+    </w:lvl>
+    <w:lvl w:ilvl="1" w:tplc="04090003" w:tentative="1">
+      <w:start w:val="1"/>
+      <w:numFmt w:val="bullet"/>
+      <w:lvlText w:val="o"/>
+      <w:lvlJc w:val="left"/>
+      <w:pPr>
+        <w:ind w:left="1440" w:hanging="360"/>
+      </w:pPr>
+      <w:rPr>
+        <w:rFonts w:ascii="Courier New" w:hAnsi="Courier New" w:cs="Courier New" w:hint="default"/>
+      </w:rPr>
+    </w:lvl>
+    <w:lvl w:ilvl="2" w:tplc="04090005" w:tentative="1">
+      <w:start w:val="1"/>
+      <w:numFmt w:val="bullet"/>
+      <w:lvlText w:val=""/>
+      <w:lvlJc w:val="left"/>
+      <w:pPr>
+        <w:ind w:left="2160" w:hanging="360"/>
+      </w:pPr>
+      <w:rPr>
+        <w:rFonts w:ascii="Wingdings" w:hAnsi="Wingdings" w:hint="default"/>
+      </w:rPr>
+    </w:lvl>
+    <w:lvl w:ilvl="3" w:tplc="04090001" w:tentative="1">
+      <w:start w:val="1"/>
+      <w:numFmt w:val="bullet"/>
+      <w:lvlText w:val=""/>
+      <w:lvlJc w:val="left"/>
+      <w:pPr>
+        <w:ind w:left="2880" w:hanging="360"/>
+      </w:pPr>
+      <w:rPr>
+        <w:rFonts w:ascii="Symbol" w:hAnsi="Symbol" w:hint="default"/>
+      </w:rPr>
+    </w:lvl>
+    <w:lvl w:ilvl="4" w:tplc="04090003" w:tentative="1">
+      <w:start w:val="1"/>
+      <w:numFmt w:val="bullet"/>
+      <w:lvlText w:val="o"/>
+      <w:lvlJc w:val="left"/>
+      <w:pPr>
+        <w:ind w:left="3600" w:hanging="360"/>
+      </w:pPr>
+      <w:rPr>
+        <w:rFonts w:ascii="Courier New" w:hAnsi="Courier New" w:cs="Courier New" w:hint="default"/>
+      </w:rPr>
+    </w:lvl>
+    <w:lvl w:ilvl="5" w:tplc="04090005" w:tentative="1">
+      <w:start w:val="1"/>
+      <w:numFmt w:val="bullet"/>
+      <w:lvlText w:val=""/>
+      <w:lvlJc w:val="left"/>
+      <w:pPr>
+        <w:ind w:left="4320" w:hanging="360"/>
+      </w:pPr>
+      <w:rPr>
+        <w:rFonts w:ascii="Wingdings" w:hAnsi="Wingdings" w:hint="default"/>
+      </w:rPr>
+    </w:lvl>
+    <w:lvl w:ilvl="6" w:tplc="04090001" w:tentative="1">
+      <w:start w:val="1"/>
+      <w:numFmt w:val="bullet"/>
+      <w:lvlText w:val=""/>
+      <w:lvlJc w:val="left"/>
+      <w:pPr>
+        <w:ind w:left="5040" w:hanging="360"/>
+      </w:pPr>
+      <w:rPr>
+        <w:rFonts w:ascii="Symbol" w:hAnsi="Symbol" w:hint="default"/>
+      </w:rPr>
+    </w:lvl>
+    <w:lvl w:ilvl="7" w:tplc="04090003" w:tentative="1">
+      <w:start w:val="1"/>
+      <w:numFmt w:val="bullet"/>
+      <w:lvlText w:val="o"/>
+      <w:lvlJc w:val="left"/>
+      <w:pPr>
+        <w:ind w:left="5760" w:hanging="360"/>
+      </w:pPr>
+      <w:rPr>
+        <w:rFonts w:ascii="Courier New" w:hAnsi="Courier New" w:cs="Courier New" w:hint="default"/>
+      </w:rPr>
+    </w:lvl>
+    <w:lvl w:ilvl="8" w:tplc="04090005" w:tentative="1">
+      <w:start w:val="1"/>
+      <w:numFmt w:val="bullet"/>
+      <w:lvlText w:val=""/>
+      <w:lvlJc w:val="left"/>
+      <w:pPr>
+        <w:ind w:left="6480" w:hanging="360"/>
+      </w:pPr>
+      <w:rPr>
+        <w:rFonts w:ascii="Wingdings" w:hAnsi="Wingdings" w:hint="default"/>
+      </w:rPr>
+    </w:lvl>
+  </w:abstractNum>
+  <w:abstractNum w:abstractNumId="2" w15:restartNumberingAfterBreak="0">
     <w:nsid w:val="2B546551"/>
     <w:multiLevelType w:val="hybridMultilevel"/>
     <w:tmpl w:val="79984018"/>
@@ -770,10 +1137,13 @@
     </w:lvl>
   </w:abstractNum>
   <w:num w:numId="1" w16cid:durableId="976035279">
-    <w:abstractNumId w:val="1"/>
+    <w:abstractNumId w:val="2"/>
   </w:num>
   <w:num w:numId="2" w16cid:durableId="64497446">
     <w:abstractNumId w:val="0"/>
+  </w:num>
+  <w:num w:numId="3" w16cid:durableId="1640108601">
+    <w:abstractNumId w:val="1"/>
   </w:num>
 </w:numbering>
 </file>

</xml_diff>

<commit_message>
committing graph labels to github
</commit_message>
<xml_diff>
--- a/Project ETAV Summary.docx
+++ b/Project ETAV Summary.docx
@@ -272,8 +272,18 @@
           <w:sz w:val="28"/>
           <w:szCs w:val="28"/>
         </w:rPr>
-        <w:t>One for reading the csv file</w:t>
-      </w:r>
+        <w:t xml:space="preserve">One for reading the csv </w:t>
+      </w:r>
+      <w:proofErr w:type="gramStart"/>
+      <w:r>
+        <w:rPr>
+          <w:rFonts w:ascii="Times New Roman" w:hAnsi="Times New Roman" w:cs="Times New Roman"/>
+          <w:sz w:val="28"/>
+          <w:szCs w:val="28"/>
+        </w:rPr>
+        <w:t>file</w:t>
+      </w:r>
+      <w:proofErr w:type="gramEnd"/>
     </w:p>
     <w:p>
       <w:pPr>
@@ -495,7 +505,23 @@
           <w:sz w:val="28"/>
           <w:szCs w:val="28"/>
         </w:rPr>
-        <w:t xml:space="preserve">The charts show exactly what you might expect from intuition. Overall as age goes up, deadlift performance, 400m performance, and 5k performance goes down. </w:t>
+        <w:t>The charts show exactly what you might expect from intuition. Overall</w:t>
+      </w:r>
+      <w:r>
+        <w:rPr>
+          <w:rFonts w:ascii="Times New Roman" w:hAnsi="Times New Roman" w:cs="Times New Roman"/>
+          <w:sz w:val="28"/>
+          <w:szCs w:val="28"/>
+        </w:rPr>
+        <w:t>,</w:t>
+      </w:r>
+      <w:r>
+        <w:rPr>
+          <w:rFonts w:ascii="Times New Roman" w:hAnsi="Times New Roman" w:cs="Times New Roman"/>
+          <w:sz w:val="28"/>
+          <w:szCs w:val="28"/>
+        </w:rPr>
+        <w:t xml:space="preserve"> as age goes up, deadlift performance, 400m performance, and 5k performance goes down. </w:t>
       </w:r>
     </w:p>
     <w:p>
@@ -696,9 +722,9 @@
           <w:szCs w:val="28"/>
         </w:rPr>
         <w:drawing>
-          <wp:inline distT="0" distB="0" distL="0" distR="0" wp14:anchorId="25A5E989" wp14:editId="1EEEFED1">
-            <wp:extent cx="3152775" cy="3152140"/>
-            <wp:effectExtent l="0" t="0" r="9525" b="0"/>
+          <wp:inline distT="0" distB="0" distL="0" distR="0" wp14:anchorId="25A5E989" wp14:editId="4DBA520C">
+            <wp:extent cx="3114675" cy="3028340"/>
+            <wp:effectExtent l="0" t="0" r="0" b="635"/>
             <wp:docPr id="4" name="Picture 4"/>
             <wp:cNvGraphicFramePr>
               <a:graphicFrameLocks xmlns:a="http://schemas.openxmlformats.org/drawingml/2006/main" noChangeAspect="1"/>
@@ -728,7 +754,7 @@
                   <pic:spPr bwMode="auto">
                     <a:xfrm>
                       <a:off x="0" y="0"/>
-                      <a:ext cx="3185124" cy="3184482"/>
+                      <a:ext cx="3150545" cy="3063215"/>
                     </a:xfrm>
                     <a:prstGeom prst="rect">
                       <a:avLst/>
@@ -752,9 +778,9 @@
           <w:szCs w:val="28"/>
         </w:rPr>
         <w:drawing>
-          <wp:inline distT="0" distB="0" distL="0" distR="0" wp14:anchorId="38B2B2EC" wp14:editId="33B34DB1">
-            <wp:extent cx="2781300" cy="3083560"/>
-            <wp:effectExtent l="0" t="0" r="0" b="2540"/>
+          <wp:inline distT="0" distB="0" distL="0" distR="0" wp14:anchorId="38B2B2EC" wp14:editId="4CCF85FE">
+            <wp:extent cx="2819400" cy="3066352"/>
+            <wp:effectExtent l="0" t="0" r="0" b="1270"/>
             <wp:docPr id="7" name="Picture 7" descr="Chart, scatter chart&#10;&#10;Description automatically generated"/>
             <wp:cNvGraphicFramePr>
               <a:graphicFrameLocks xmlns:a="http://schemas.openxmlformats.org/drawingml/2006/main" noChangeAspect="1"/>
@@ -784,7 +810,7 @@
                   <pic:spPr bwMode="auto">
                     <a:xfrm>
                       <a:off x="0" y="0"/>
-                      <a:ext cx="2781300" cy="3083560"/>
+                      <a:ext cx="2822030" cy="3069213"/>
                     </a:xfrm>
                     <a:prstGeom prst="rect">
                       <a:avLst/>

</xml_diff>